<commit_message>
docs upload lab 2
</commit_message>
<xml_diff>
--- a/https.docx
+++ b/https.docx
@@ -16,6 +16,10 @@
     </w:p>
     <w:p>
       <w:r>
+        <w:rPr>
+          <w:noProof/>
+          <w:lang w:eastAsia="en-IN"/>
+        </w:rPr>
         <w:drawing>
           <wp:inline distT="0" distB="0" distL="0" distR="0" wp14:anchorId="1C6AFA92" wp14:editId="39C42FAA">
             <wp:extent cx="5731510" cy="2911475"/>
@@ -57,6 +61,10 @@
     </w:p>
     <w:p>
       <w:r>
+        <w:rPr>
+          <w:noProof/>
+          <w:lang w:eastAsia="en-IN"/>
+        </w:rPr>
         <w:drawing>
           <wp:inline distT="0" distB="0" distL="0" distR="0" wp14:anchorId="454A8A54" wp14:editId="6D3EA27E">
             <wp:extent cx="5731510" cy="3773170"/>
@@ -96,6 +104,10 @@
     </w:p>
     <w:p>
       <w:r>
+        <w:rPr>
+          <w:noProof/>
+          <w:lang w:eastAsia="en-IN"/>
+        </w:rPr>
         <w:lastRenderedPageBreak/>
         <w:drawing>
           <wp:inline distT="0" distB="0" distL="0" distR="0" wp14:anchorId="62DD2F31" wp14:editId="5A6857AC">
@@ -134,6 +146,10 @@
         </w:drawing>
       </w:r>
       <w:r>
+        <w:rPr>
+          <w:noProof/>
+          <w:lang w:eastAsia="en-IN"/>
+        </w:rPr>
         <w:drawing>
           <wp:inline distT="0" distB="0" distL="0" distR="0" wp14:anchorId="3D2AE42F" wp14:editId="3180BCF6">
             <wp:extent cx="5726702" cy="4259179"/>
@@ -173,6 +189,10 @@
     </w:p>
     <w:p>
       <w:r>
+        <w:rPr>
+          <w:noProof/>
+          <w:lang w:eastAsia="en-IN"/>
+        </w:rPr>
         <w:lastRenderedPageBreak/>
         <w:drawing>
           <wp:inline distT="0" distB="0" distL="0" distR="0" wp14:anchorId="7D6A5388" wp14:editId="73139425">
@@ -211,6 +231,10 @@
         </w:drawing>
       </w:r>
       <w:r>
+        <w:rPr>
+          <w:noProof/>
+          <w:lang w:eastAsia="en-IN"/>
+        </w:rPr>
         <w:drawing>
           <wp:inline distT="0" distB="0" distL="0" distR="0" wp14:anchorId="6AC88E77" wp14:editId="2B0E4FA3">
             <wp:extent cx="5630779" cy="4456088"/>
@@ -248,6 +272,10 @@
         </w:drawing>
       </w:r>
       <w:r>
+        <w:rPr>
+          <w:noProof/>
+          <w:lang w:eastAsia="en-IN"/>
+        </w:rPr>
         <w:lastRenderedPageBreak/>
         <w:drawing>
           <wp:inline distT="0" distB="0" distL="0" distR="0" wp14:anchorId="340B70D3" wp14:editId="38D1E755">
@@ -288,6 +316,10 @@
     </w:p>
     <w:p>
       <w:r>
+        <w:rPr>
+          <w:noProof/>
+          <w:lang w:eastAsia="en-IN"/>
+        </w:rPr>
         <w:drawing>
           <wp:inline distT="0" distB="0" distL="0" distR="0" wp14:anchorId="562EDE40" wp14:editId="509FC71A">
             <wp:extent cx="5865303" cy="786809"/>
@@ -327,6 +359,10 @@
     </w:p>
     <w:p>
       <w:r>
+        <w:rPr>
+          <w:noProof/>
+          <w:lang w:eastAsia="en-IN"/>
+        </w:rPr>
         <w:drawing>
           <wp:inline distT="0" distB="0" distL="0" distR="0" wp14:anchorId="7AB5EF11" wp14:editId="3839D068">
             <wp:extent cx="3867690" cy="1066949"/>
@@ -366,6 +402,10 @@
     </w:p>
     <w:p>
       <w:r>
+        <w:rPr>
+          <w:noProof/>
+          <w:lang w:eastAsia="en-IN"/>
+        </w:rPr>
         <w:drawing>
           <wp:inline distT="0" distB="0" distL="0" distR="0" wp14:anchorId="689B1E2F" wp14:editId="70AF470E">
             <wp:extent cx="5731510" cy="2378075"/>
@@ -405,6 +445,10 @@
     </w:p>
     <w:p>
       <w:r>
+        <w:rPr>
+          <w:noProof/>
+          <w:lang w:eastAsia="en-IN"/>
+        </w:rPr>
         <w:lastRenderedPageBreak/>
         <w:drawing>
           <wp:inline distT="0" distB="0" distL="0" distR="0" wp14:anchorId="18B9F030" wp14:editId="301E75D5">
@@ -445,6 +489,10 @@
     </w:p>
     <w:p>
       <w:r>
+        <w:rPr>
+          <w:noProof/>
+          <w:lang w:eastAsia="en-IN"/>
+        </w:rPr>
         <w:drawing>
           <wp:inline distT="0" distB="0" distL="0" distR="0" wp14:anchorId="30D03BD6" wp14:editId="375CD1D7">
             <wp:extent cx="5731510" cy="3304540"/>
@@ -484,6 +532,10 @@
     </w:p>
     <w:p>
       <w:r>
+        <w:rPr>
+          <w:noProof/>
+          <w:lang w:eastAsia="en-IN"/>
+        </w:rPr>
         <w:drawing>
           <wp:inline distT="0" distB="0" distL="0" distR="0" wp14:anchorId="7D60A916" wp14:editId="64AC3EC1">
             <wp:extent cx="5731510" cy="1941830"/>
@@ -523,6 +575,10 @@
     </w:p>
     <w:p>
       <w:r>
+        <w:rPr>
+          <w:noProof/>
+          <w:lang w:eastAsia="en-IN"/>
+        </w:rPr>
         <w:drawing>
           <wp:inline distT="0" distB="0" distL="0" distR="0" wp14:anchorId="2F075B84" wp14:editId="7B68332C">
             <wp:extent cx="3620005" cy="390580"/>
@@ -562,6 +618,10 @@
     </w:p>
     <w:p>
       <w:r>
+        <w:rPr>
+          <w:noProof/>
+          <w:lang w:eastAsia="en-IN"/>
+        </w:rPr>
         <w:lastRenderedPageBreak/>
         <w:drawing>
           <wp:inline distT="0" distB="0" distL="0" distR="0" wp14:anchorId="44AEC15B" wp14:editId="7CD0B8AA">
@@ -602,6 +662,10 @@
     </w:p>
     <w:p>
       <w:r>
+        <w:rPr>
+          <w:noProof/>
+          <w:lang w:eastAsia="en-IN"/>
+        </w:rPr>
         <w:drawing>
           <wp:inline distT="0" distB="0" distL="0" distR="0" wp14:anchorId="01206AB6" wp14:editId="5BA08B9C">
             <wp:extent cx="3867690" cy="790685"/>
@@ -641,6 +705,10 @@
     </w:p>
     <w:p>
       <w:r>
+        <w:rPr>
+          <w:noProof/>
+          <w:lang w:eastAsia="en-IN"/>
+        </w:rPr>
         <w:drawing>
           <wp:inline distT="0" distB="0" distL="0" distR="0" wp14:anchorId="4844B958" wp14:editId="1C0B454A">
             <wp:extent cx="4544059" cy="1629002"/>
@@ -679,8 +747,11 @@
       </w:r>
     </w:p>
     <w:p>
-      <w:bookmarkStart w:id="0" w:name="_GoBack"/>
-      <w:r>
+      <w:r>
+        <w:rPr>
+          <w:noProof/>
+          <w:lang w:eastAsia="en-IN"/>
+        </w:rPr>
         <w:lastRenderedPageBreak/>
         <w:drawing>
           <wp:inline distT="0" distB="0" distL="0" distR="0" wp14:anchorId="14B22211" wp14:editId="3B35B8C4">
@@ -718,8 +789,11 @@
           </wp:inline>
         </w:drawing>
       </w:r>
-      <w:bookmarkEnd w:id="0"/>
-      <w:r>
+      <w:r>
+        <w:rPr>
+          <w:noProof/>
+          <w:lang w:eastAsia="en-IN"/>
+        </w:rPr>
         <w:drawing>
           <wp:inline distT="0" distB="0" distL="0" distR="0" wp14:anchorId="5931411C" wp14:editId="48364D3B">
             <wp:extent cx="5731510" cy="1775460"/>
@@ -758,12 +832,448 @@
       </w:r>
     </w:p>
     <w:p>
+      <w:r>
+        <w:br w:type="page"/>
+      </w:r>
+    </w:p>
+    <w:p>
       <w:pPr>
         <w:jc w:val="center"/>
       </w:pPr>
+      <w:r>
+        <w:lastRenderedPageBreak/>
+        <w:t>LAB- 2</w:t>
+      </w:r>
+    </w:p>
+    <w:p>
+      <w:pPr>
+        <w:rPr>
+          <w:b/>
+        </w:rPr>
+      </w:pPr>
+      <w:r>
+        <w:rPr>
+          <w:b/>
+        </w:rPr>
+        <w:t>Demonstration of git command (</w:t>
+      </w:r>
+      <w:proofErr w:type="spellStart"/>
+      <w:r>
+        <w:rPr>
+          <w:b/>
+        </w:rPr>
+        <w:t>init</w:t>
+      </w:r>
+      <w:proofErr w:type="gramStart"/>
+      <w:r>
+        <w:rPr>
+          <w:b/>
+        </w:rPr>
+        <w:t>,status,add,commit</w:t>
+      </w:r>
+      <w:proofErr w:type="spellEnd"/>
+      <w:proofErr w:type="gramEnd"/>
+      <w:r>
+        <w:rPr>
+          <w:b/>
+        </w:rPr>
+        <w:t>)</w:t>
+      </w:r>
+    </w:p>
+    <w:p>
+      <w:r>
+        <w:drawing>
+          <wp:inline distT="0" distB="0" distL="0" distR="0" wp14:anchorId="7FF7E520" wp14:editId="6440E4BF">
+            <wp:extent cx="5731510" cy="3376930"/>
+            <wp:effectExtent l="0" t="0" r="2540" b="0"/>
+            <wp:docPr id="4" name="Picture 4"/>
+            <wp:cNvGraphicFramePr>
+              <a:graphicFrameLocks xmlns:a="http://schemas.openxmlformats.org/drawingml/2006/main" noChangeAspect="1"/>
+            </wp:cNvGraphicFramePr>
+            <a:graphic xmlns:a="http://schemas.openxmlformats.org/drawingml/2006/main">
+              <a:graphicData uri="http://schemas.openxmlformats.org/drawingml/2006/picture">
+                <pic:pic xmlns:pic="http://schemas.openxmlformats.org/drawingml/2006/picture">
+                  <pic:nvPicPr>
+                    <pic:cNvPr id="1" name=""/>
+                    <pic:cNvPicPr/>
+                  </pic:nvPicPr>
+                  <pic:blipFill>
+                    <a:blip r:embed="rId26"/>
+                    <a:stretch>
+                      <a:fillRect/>
+                    </a:stretch>
+                  </pic:blipFill>
+                  <pic:spPr>
+                    <a:xfrm>
+                      <a:off x="0" y="0"/>
+                      <a:ext cx="5731510" cy="3376930"/>
+                    </a:xfrm>
+                    <a:prstGeom prst="rect">
+                      <a:avLst/>
+                    </a:prstGeom>
+                  </pic:spPr>
+                </pic:pic>
+              </a:graphicData>
+            </a:graphic>
+          </wp:inline>
+        </w:drawing>
+      </w:r>
+    </w:p>
+    <w:p>
+      <w:r>
+        <w:drawing>
+          <wp:inline distT="0" distB="0" distL="0" distR="0" wp14:anchorId="169D0827" wp14:editId="6AEF2B98">
+            <wp:extent cx="5172797" cy="2676899"/>
+            <wp:effectExtent l="0" t="0" r="0" b="9525"/>
+            <wp:docPr id="5" name="Picture 5"/>
+            <wp:cNvGraphicFramePr>
+              <a:graphicFrameLocks xmlns:a="http://schemas.openxmlformats.org/drawingml/2006/main" noChangeAspect="1"/>
+            </wp:cNvGraphicFramePr>
+            <a:graphic xmlns:a="http://schemas.openxmlformats.org/drawingml/2006/main">
+              <a:graphicData uri="http://schemas.openxmlformats.org/drawingml/2006/picture">
+                <pic:pic xmlns:pic="http://schemas.openxmlformats.org/drawingml/2006/picture">
+                  <pic:nvPicPr>
+                    <pic:cNvPr id="1" name=""/>
+                    <pic:cNvPicPr/>
+                  </pic:nvPicPr>
+                  <pic:blipFill>
+                    <a:blip r:embed="rId27"/>
+                    <a:stretch>
+                      <a:fillRect/>
+                    </a:stretch>
+                  </pic:blipFill>
+                  <pic:spPr>
+                    <a:xfrm>
+                      <a:off x="0" y="0"/>
+                      <a:ext cx="5172797" cy="2676899"/>
+                    </a:xfrm>
+                    <a:prstGeom prst="rect">
+                      <a:avLst/>
+                    </a:prstGeom>
+                  </pic:spPr>
+                </pic:pic>
+              </a:graphicData>
+            </a:graphic>
+          </wp:inline>
+        </w:drawing>
+      </w:r>
+    </w:p>
+    <w:p>
+      <w:r>
+        <w:br w:type="page"/>
+      </w:r>
+    </w:p>
+    <w:p>
+      <w:r>
+        <w:lastRenderedPageBreak/>
+        <w:t>Demonstration of Push Pull remote command (Pushing Local Repo to Remote)</w:t>
+      </w:r>
+    </w:p>
+    <w:p/>
+    <w:p>
+      <w:r>
+        <w:drawing>
+          <wp:inline distT="0" distB="0" distL="0" distR="0" wp14:anchorId="6D384665" wp14:editId="308C2927">
+            <wp:extent cx="5731510" cy="1266825"/>
+            <wp:effectExtent l="0" t="0" r="2540" b="9525"/>
+            <wp:docPr id="6" name="Picture 6"/>
+            <wp:cNvGraphicFramePr>
+              <a:graphicFrameLocks xmlns:a="http://schemas.openxmlformats.org/drawingml/2006/main" noChangeAspect="1"/>
+            </wp:cNvGraphicFramePr>
+            <a:graphic xmlns:a="http://schemas.openxmlformats.org/drawingml/2006/main">
+              <a:graphicData uri="http://schemas.openxmlformats.org/drawingml/2006/picture">
+                <pic:pic xmlns:pic="http://schemas.openxmlformats.org/drawingml/2006/picture">
+                  <pic:nvPicPr>
+                    <pic:cNvPr id="1" name=""/>
+                    <pic:cNvPicPr/>
+                  </pic:nvPicPr>
+                  <pic:blipFill>
+                    <a:blip r:embed="rId28"/>
+                    <a:stretch>
+                      <a:fillRect/>
+                    </a:stretch>
+                  </pic:blipFill>
+                  <pic:spPr>
+                    <a:xfrm>
+                      <a:off x="0" y="0"/>
+                      <a:ext cx="5731510" cy="1266825"/>
+                    </a:xfrm>
+                    <a:prstGeom prst="rect">
+                      <a:avLst/>
+                    </a:prstGeom>
+                  </pic:spPr>
+                </pic:pic>
+              </a:graphicData>
+            </a:graphic>
+          </wp:inline>
+        </w:drawing>
+      </w:r>
+      <w:r>
+        <w:drawing>
+          <wp:inline distT="0" distB="0" distL="0" distR="0" wp14:anchorId="713A9F06" wp14:editId="7EFDDF24">
+            <wp:extent cx="5731510" cy="3302635"/>
+            <wp:effectExtent l="0" t="0" r="2540" b="0"/>
+            <wp:docPr id="8" name="Picture 8"/>
+            <wp:cNvGraphicFramePr>
+              <a:graphicFrameLocks xmlns:a="http://schemas.openxmlformats.org/drawingml/2006/main" noChangeAspect="1"/>
+            </wp:cNvGraphicFramePr>
+            <a:graphic xmlns:a="http://schemas.openxmlformats.org/drawingml/2006/main">
+              <a:graphicData uri="http://schemas.openxmlformats.org/drawingml/2006/picture">
+                <pic:pic xmlns:pic="http://schemas.openxmlformats.org/drawingml/2006/picture">
+                  <pic:nvPicPr>
+                    <pic:cNvPr id="1" name=""/>
+                    <pic:cNvPicPr/>
+                  </pic:nvPicPr>
+                  <pic:blipFill>
+                    <a:blip r:embed="rId29"/>
+                    <a:stretch>
+                      <a:fillRect/>
+                    </a:stretch>
+                  </pic:blipFill>
+                  <pic:spPr>
+                    <a:xfrm>
+                      <a:off x="0" y="0"/>
+                      <a:ext cx="5731510" cy="3302635"/>
+                    </a:xfrm>
+                    <a:prstGeom prst="rect">
+                      <a:avLst/>
+                    </a:prstGeom>
+                  </pic:spPr>
+                </pic:pic>
+              </a:graphicData>
+            </a:graphic>
+          </wp:inline>
+        </w:drawing>
+      </w:r>
+      <w:r>
+        <w:drawing>
+          <wp:inline distT="0" distB="0" distL="0" distR="0" wp14:anchorId="02AD0431" wp14:editId="389694D2">
+            <wp:extent cx="5731510" cy="1891665"/>
+            <wp:effectExtent l="0" t="0" r="2540" b="0"/>
+            <wp:docPr id="9" name="Picture 9"/>
+            <wp:cNvGraphicFramePr>
+              <a:graphicFrameLocks xmlns:a="http://schemas.openxmlformats.org/drawingml/2006/main" noChangeAspect="1"/>
+            </wp:cNvGraphicFramePr>
+            <a:graphic xmlns:a="http://schemas.openxmlformats.org/drawingml/2006/main">
+              <a:graphicData uri="http://schemas.openxmlformats.org/drawingml/2006/picture">
+                <pic:pic xmlns:pic="http://schemas.openxmlformats.org/drawingml/2006/picture">
+                  <pic:nvPicPr>
+                    <pic:cNvPr id="1" name=""/>
+                    <pic:cNvPicPr/>
+                  </pic:nvPicPr>
+                  <pic:blipFill>
+                    <a:blip r:embed="rId30"/>
+                    <a:stretch>
+                      <a:fillRect/>
+                    </a:stretch>
+                  </pic:blipFill>
+                  <pic:spPr>
+                    <a:xfrm>
+                      <a:off x="0" y="0"/>
+                      <a:ext cx="5731510" cy="1891665"/>
+                    </a:xfrm>
+                    <a:prstGeom prst="rect">
+                      <a:avLst/>
+                    </a:prstGeom>
+                  </pic:spPr>
+                </pic:pic>
+              </a:graphicData>
+            </a:graphic>
+          </wp:inline>
+        </w:drawing>
+      </w:r>
+      <w:r>
+        <w:lastRenderedPageBreak/>
+        <w:drawing>
+          <wp:inline distT="0" distB="0" distL="0" distR="0" wp14:anchorId="7F80EAE3" wp14:editId="18D97F34">
+            <wp:extent cx="5731510" cy="3726180"/>
+            <wp:effectExtent l="0" t="0" r="2540" b="7620"/>
+            <wp:docPr id="13" name="Picture 13"/>
+            <wp:cNvGraphicFramePr>
+              <a:graphicFrameLocks xmlns:a="http://schemas.openxmlformats.org/drawingml/2006/main" noChangeAspect="1"/>
+            </wp:cNvGraphicFramePr>
+            <a:graphic xmlns:a="http://schemas.openxmlformats.org/drawingml/2006/main">
+              <a:graphicData uri="http://schemas.openxmlformats.org/drawingml/2006/picture">
+                <pic:pic xmlns:pic="http://schemas.openxmlformats.org/drawingml/2006/picture">
+                  <pic:nvPicPr>
+                    <pic:cNvPr id="1" name=""/>
+                    <pic:cNvPicPr/>
+                  </pic:nvPicPr>
+                  <pic:blipFill>
+                    <a:blip r:embed="rId31"/>
+                    <a:stretch>
+                      <a:fillRect/>
+                    </a:stretch>
+                  </pic:blipFill>
+                  <pic:spPr>
+                    <a:xfrm>
+                      <a:off x="0" y="0"/>
+                      <a:ext cx="5731510" cy="3726180"/>
+                    </a:xfrm>
+                    <a:prstGeom prst="rect">
+                      <a:avLst/>
+                    </a:prstGeom>
+                  </pic:spPr>
+                </pic:pic>
+              </a:graphicData>
+            </a:graphic>
+          </wp:inline>
+        </w:drawing>
+      </w:r>
+      <w:r>
+        <w:drawing>
+          <wp:inline distT="0" distB="0" distL="0" distR="0" wp14:anchorId="5CC9BE74" wp14:editId="23CAD97D">
+            <wp:extent cx="5731510" cy="2449195"/>
+            <wp:effectExtent l="0" t="0" r="2540" b="8255"/>
+            <wp:docPr id="17" name="Picture 17"/>
+            <wp:cNvGraphicFramePr>
+              <a:graphicFrameLocks xmlns:a="http://schemas.openxmlformats.org/drawingml/2006/main" noChangeAspect="1"/>
+            </wp:cNvGraphicFramePr>
+            <a:graphic xmlns:a="http://schemas.openxmlformats.org/drawingml/2006/main">
+              <a:graphicData uri="http://schemas.openxmlformats.org/drawingml/2006/picture">
+                <pic:pic xmlns:pic="http://schemas.openxmlformats.org/drawingml/2006/picture">
+                  <pic:nvPicPr>
+                    <pic:cNvPr id="1" name=""/>
+                    <pic:cNvPicPr/>
+                  </pic:nvPicPr>
+                  <pic:blipFill>
+                    <a:blip r:embed="rId32"/>
+                    <a:stretch>
+                      <a:fillRect/>
+                    </a:stretch>
+                  </pic:blipFill>
+                  <pic:spPr>
+                    <a:xfrm>
+                      <a:off x="0" y="0"/>
+                      <a:ext cx="5731510" cy="2449195"/>
+                    </a:xfrm>
+                    <a:prstGeom prst="rect">
+                      <a:avLst/>
+                    </a:prstGeom>
+                  </pic:spPr>
+                </pic:pic>
+              </a:graphicData>
+            </a:graphic>
+          </wp:inline>
+        </w:drawing>
+      </w:r>
+      <w:r>
+        <w:lastRenderedPageBreak/>
+        <w:drawing>
+          <wp:inline distT="0" distB="0" distL="0" distR="0" wp14:anchorId="6A51EA92" wp14:editId="047FB1A8">
+            <wp:extent cx="5731510" cy="2990215"/>
+            <wp:effectExtent l="0" t="0" r="2540" b="635"/>
+            <wp:docPr id="24" name="Picture 24"/>
+            <wp:cNvGraphicFramePr>
+              <a:graphicFrameLocks xmlns:a="http://schemas.openxmlformats.org/drawingml/2006/main" noChangeAspect="1"/>
+            </wp:cNvGraphicFramePr>
+            <a:graphic xmlns:a="http://schemas.openxmlformats.org/drawingml/2006/main">
+              <a:graphicData uri="http://schemas.openxmlformats.org/drawingml/2006/picture">
+                <pic:pic xmlns:pic="http://schemas.openxmlformats.org/drawingml/2006/picture">
+                  <pic:nvPicPr>
+                    <pic:cNvPr id="1" name=""/>
+                    <pic:cNvPicPr/>
+                  </pic:nvPicPr>
+                  <pic:blipFill>
+                    <a:blip r:embed="rId33"/>
+                    <a:stretch>
+                      <a:fillRect/>
+                    </a:stretch>
+                  </pic:blipFill>
+                  <pic:spPr>
+                    <a:xfrm>
+                      <a:off x="0" y="0"/>
+                      <a:ext cx="5731510" cy="2990215"/>
+                    </a:xfrm>
+                    <a:prstGeom prst="rect">
+                      <a:avLst/>
+                    </a:prstGeom>
+                  </pic:spPr>
+                </pic:pic>
+              </a:graphicData>
+            </a:graphic>
+          </wp:inline>
+        </w:drawing>
+      </w:r>
+      <w:r>
+        <w:drawing>
+          <wp:inline distT="0" distB="0" distL="0" distR="0" wp14:anchorId="665CD069" wp14:editId="31DB2B63">
+            <wp:extent cx="5731510" cy="3005455"/>
+            <wp:effectExtent l="0" t="0" r="2540" b="4445"/>
+            <wp:docPr id="26" name="Picture 26"/>
+            <wp:cNvGraphicFramePr>
+              <a:graphicFrameLocks xmlns:a="http://schemas.openxmlformats.org/drawingml/2006/main" noChangeAspect="1"/>
+            </wp:cNvGraphicFramePr>
+            <a:graphic xmlns:a="http://schemas.openxmlformats.org/drawingml/2006/main">
+              <a:graphicData uri="http://schemas.openxmlformats.org/drawingml/2006/picture">
+                <pic:pic xmlns:pic="http://schemas.openxmlformats.org/drawingml/2006/picture">
+                  <pic:nvPicPr>
+                    <pic:cNvPr id="1" name=""/>
+                    <pic:cNvPicPr/>
+                  </pic:nvPicPr>
+                  <pic:blipFill>
+                    <a:blip r:embed="rId34"/>
+                    <a:stretch>
+                      <a:fillRect/>
+                    </a:stretch>
+                  </pic:blipFill>
+                  <pic:spPr>
+                    <a:xfrm>
+                      <a:off x="0" y="0"/>
+                      <a:ext cx="5731510" cy="3005455"/>
+                    </a:xfrm>
+                    <a:prstGeom prst="rect">
+                      <a:avLst/>
+                    </a:prstGeom>
+                  </pic:spPr>
+                </pic:pic>
+              </a:graphicData>
+            </a:graphic>
+          </wp:inline>
+        </w:drawing>
+      </w:r>
+      <w:r>
+        <w:drawing>
+          <wp:inline distT="0" distB="0" distL="0" distR="0" wp14:anchorId="313F2706" wp14:editId="486CC604">
+            <wp:extent cx="5731510" cy="2809240"/>
+            <wp:effectExtent l="0" t="0" r="2540" b="0"/>
+            <wp:docPr id="29" name="Picture 29"/>
+            <wp:cNvGraphicFramePr>
+              <a:graphicFrameLocks xmlns:a="http://schemas.openxmlformats.org/drawingml/2006/main" noChangeAspect="1"/>
+            </wp:cNvGraphicFramePr>
+            <a:graphic xmlns:a="http://schemas.openxmlformats.org/drawingml/2006/main">
+              <a:graphicData uri="http://schemas.openxmlformats.org/drawingml/2006/picture">
+                <pic:pic xmlns:pic="http://schemas.openxmlformats.org/drawingml/2006/picture">
+                  <pic:nvPicPr>
+                    <pic:cNvPr id="1" name=""/>
+                    <pic:cNvPicPr/>
+                  </pic:nvPicPr>
+                  <pic:blipFill>
+                    <a:blip r:embed="rId35"/>
+                    <a:stretch>
+                      <a:fillRect/>
+                    </a:stretch>
+                  </pic:blipFill>
+                  <pic:spPr>
+                    <a:xfrm>
+                      <a:off x="0" y="0"/>
+                      <a:ext cx="5731510" cy="2809240"/>
+                    </a:xfrm>
+                    <a:prstGeom prst="rect">
+                      <a:avLst/>
+                    </a:prstGeom>
+                  </pic:spPr>
+                </pic:pic>
+              </a:graphicData>
+            </a:graphic>
+          </wp:inline>
+        </w:drawing>
+      </w:r>
+      <w:bookmarkStart w:id="0" w:name="_GoBack"/>
+      <w:bookmarkEnd w:id="0"/>
     </w:p>
     <w:sectPr>
-      <w:headerReference w:type="default" r:id="rId26"/>
+      <w:headerReference w:type="default" r:id="rId36"/>
       <w:pgSz w:w="11906" w:h="16838"/>
       <w:pgMar w:top="1440" w:right="1440" w:bottom="1440" w:left="1440" w:header="708" w:footer="708" w:gutter="0"/>
       <w:cols w:space="708"/>

</xml_diff>